<commit_message>
Video 18 Kevin Knuth
</commit_message>
<xml_diff>
--- a/AIGerbCorpus/Gerb_UAP_Videos_Part_2.docx
+++ b/AIGerbCorpus/Gerb_UAP_Videos_Part_2.docx
@@ -2681,7 +2681,7 @@
         <w:t xml:space="preserve">It's so enigmatic. I don't even know. I don't even know where to begin thinking about the implications of this craft and what is piloting it. </w:t>
         <w:br/>
         <w:br/>
-        <w:t>Especially with the, non observable propulsion methods. But I wanted to get this video out today. Guys, I know today it is the I think the 11th of February, the [[SOL Foundation]] just released a bunch of interviews with Grusch Chris Mellon, Kevin Knuth Hal Putoff.</w:t>
+        <w:t>Especially with the, non observable propulsion methods. But I wanted to get this video out today. Guys, I know today it is the I think the 11th of February, the [[Sol Foundation]] just released a bunch of interviews with Grusch Chris Mellon, Kevin Knuth Hal Putoff.</w:t>
         <w:br/>
         <w:br/>
         <w:t>00;18;32;21 - 00;18;46;13</w:t>
@@ -2946,7 +2946,7 @@
         <w:br/>
         <w:t>Gerb</w:t>
         <w:br/>
-        <w:t xml:space="preserve">Hey guys, it's UAP Gerb! And today I wanted to do a quick video talking about coral melt and his crucial role in [[UAP disclosure]], the importance of Nell's data and position on UAP, as detailed in this recent [[SOL Foundation]] Symposium talk, simply cannot be understated. </w:t>
+        <w:t xml:space="preserve">Hey guys, it's UAP Gerb! And today I wanted to do a quick video talking about coral melt and his crucial role in [[UAP disclosure]], the importance of Nell's data and position on UAP, as detailed in this recent [[Sol Foundation]] Symposium talk, simply cannot be understated. </w:t>
         <w:br/>
         <w:br/>
         <w:t>Guys, you know me. This is not just a reaction. Video of Nell's 31 minute talk at the SOL Foundation.</w:t>
@@ -2961,7 +2961,7 @@
         <w:br/>
         <w:t>### SOL Foundation Overview</w:t>
         <w:br/>
-        <w:t>Before we break down Colonel Nell's speech on the Soar Foundation, on the [[2024 NDAA|Schumer Amendment]] and the push for control disclosure. Let's quickly cover what exactly the [[SOL Foundation]] is.</w:t>
+        <w:t>Before we break down Colonel Nell's speech on the Soar Foundation, on the [[2024 NDAA|Schumer Amendment]] and the push for control disclosure. Let's quickly cover what exactly the [[Sol Foundation]] is.</w:t>
         <w:br/>
         <w:br/>
         <w:t>00;01;45;24 - 00;02;15;15</w:t>

</xml_diff>